<commit_message>
name and job added
</commit_message>
<xml_diff>
--- a/resume-template.docx
+++ b/resume-template.docx
@@ -3,7 +3,6 @@
 <w:document xmlns:wpc="http://schemas.microsoft.com/office/word/2010/wordprocessingCanvas" xmlns:mc="http://schemas.openxmlformats.org/markup-compatibility/2006" xmlns:o="urn:schemas-microsoft-com:office:office" xmlns:r="http://schemas.openxmlformats.org/officeDocument/2006/relationships" xmlns:m="http://schemas.openxmlformats.org/officeDocument/2006/math" xmlns:v="urn:schemas-microsoft-com:vml" xmlns:wp14="http://schemas.microsoft.com/office/word/2010/wordprocessingDrawing" xmlns:wp="http://schemas.openxmlformats.org/drawingml/2006/wordprocessingDrawing" xmlns:w10="urn:schemas-microsoft-com:office:word" xmlns:w="http://schemas.openxmlformats.org/wordprocessingml/2006/main" xmlns:w14="http://schemas.microsoft.com/office/word/2010/wordml" xmlns:wpg="http://schemas.microsoft.com/office/word/2010/wordprocessingGroup" xmlns:wpi="http://schemas.microsoft.com/office/word/2010/wordprocessingInk" xmlns:wne="http://schemas.microsoft.com/office/word/2006/wordml" xmlns:wps="http://schemas.microsoft.com/office/word/2010/wordprocessingShape" mc:Ignorable="w14 wp14">
   <w:body>
     <w:p>
-      <w:bookmarkStart w:id="0" w:name="_GoBack"/>
       <w:r>
         <w:rPr>
           <w:noProof/>
@@ -11,15 +10,137 @@
         <mc:AlternateContent>
           <mc:Choice Requires="wps">
             <w:drawing>
-              <wp:anchor distT="0" distB="0" distL="114300" distR="114300" simplePos="0" relativeHeight="251660287" behindDoc="0" locked="0" layoutInCell="1" allowOverlap="1">
+              <wp:anchor distT="0" distB="0" distL="114300" distR="114300" simplePos="0" relativeHeight="251664384" behindDoc="0" locked="0" layoutInCell="1" allowOverlap="1" wp14:anchorId="0453CA15" wp14:editId="1D7C2D78">
                 <wp:simplePos x="0" y="0"/>
                 <wp:positionH relativeFrom="column">
-                  <wp:posOffset>3438525</wp:posOffset>
+                  <wp:posOffset>1857375</wp:posOffset>
                 </wp:positionH>
                 <wp:positionV relativeFrom="paragraph">
-                  <wp:posOffset>-247650</wp:posOffset>
+                  <wp:posOffset>242874</wp:posOffset>
                 </wp:positionV>
-                <wp:extent cx="2743200" cy="9372600"/>
+                <wp:extent cx="2295525" cy="409575"/>
+                <wp:effectExtent l="0" t="0" r="0" b="0"/>
+                <wp:wrapNone/>
+                <wp:docPr id="5" name="Text Box 2"/>
+                <wp:cNvGraphicFramePr>
+                  <a:graphicFrameLocks xmlns:a="http://schemas.openxmlformats.org/drawingml/2006/main"/>
+                </wp:cNvGraphicFramePr>
+                <a:graphic xmlns:a="http://schemas.openxmlformats.org/drawingml/2006/main">
+                  <a:graphicData uri="http://schemas.microsoft.com/office/word/2010/wordprocessingShape">
+                    <wps:wsp>
+                      <wps:cNvSpPr txBox="1">
+                        <a:spLocks noChangeArrowheads="1"/>
+                      </wps:cNvSpPr>
+                      <wps:spPr bwMode="auto">
+                        <a:xfrm>
+                          <a:off x="0" y="0"/>
+                          <a:ext cx="2295525" cy="409575"/>
+                        </a:xfrm>
+                        <a:prstGeom prst="rect">
+                          <a:avLst/>
+                        </a:prstGeom>
+                        <a:noFill/>
+                        <a:ln w="9525">
+                          <a:noFill/>
+                          <a:miter lim="800000"/>
+                          <a:headEnd/>
+                          <a:tailEnd/>
+                        </a:ln>
+                      </wps:spPr>
+                      <wps:txbx>
+                        <w:txbxContent>
+                          <w:p>
+                            <w:pPr>
+                              <w:rPr>
+                                <w:color w:val="943634" w:themeColor="accent2" w:themeShade="BF"/>
+                                <w:sz w:val="44"/>
+                                <w:szCs w:val="44"/>
+                              </w:rPr>
+                            </w:pPr>
+                            <w:r>
+                              <w:rPr>
+                                <w:color w:val="943634" w:themeColor="accent2" w:themeShade="BF"/>
+                                <w:sz w:val="44"/>
+                                <w:szCs w:val="44"/>
+                              </w:rPr>
+                              <w:t>Mahmoud Ahmed</w:t>
+                            </w:r>
+                          </w:p>
+                        </w:txbxContent>
+                      </wps:txbx>
+                      <wps:bodyPr rot="0" vert="horz" wrap="square" lIns="91440" tIns="45720" rIns="91440" bIns="45720" anchor="t" anchorCtr="0">
+                        <a:noAutofit/>
+                      </wps:bodyPr>
+                    </wps:wsp>
+                  </a:graphicData>
+                </a:graphic>
+                <wp14:sizeRelH relativeFrom="margin">
+                  <wp14:pctWidth>0</wp14:pctWidth>
+                </wp14:sizeRelH>
+                <wp14:sizeRelV relativeFrom="margin">
+                  <wp14:pctHeight>0</wp14:pctHeight>
+                </wp14:sizeRelV>
+              </wp:anchor>
+            </w:drawing>
+          </mc:Choice>
+          <mc:Fallback>
+            <w:pict>
+              <v:shapetype id="_x0000_t202" coordsize="21600,21600" o:spt="202" path="m,l,21600r21600,l21600,xe">
+                <v:stroke joinstyle="miter"/>
+                <v:path gradientshapeok="t" o:connecttype="rect"/>
+              </v:shapetype>
+              <v:shape id="Text Box 2" o:spid="_x0000_s1026" type="#_x0000_t202" style="position:absolute;margin-left:146.25pt;margin-top:19.1pt;width:180.75pt;height:32.25pt;z-index:251664384;visibility:visible;mso-wrap-style:square;mso-width-percent:0;mso-height-percent:0;mso-wrap-distance-left:9pt;mso-wrap-distance-top:0;mso-wrap-distance-right:9pt;mso-wrap-distance-bottom:0;mso-position-horizontal:absolute;mso-position-horizontal-relative:text;mso-position-vertical:absolute;mso-position-vertical-relative:text;mso-width-percent:0;mso-height-percent:0;mso-width-relative:margin;mso-height-relative:margin;v-text-anchor:top" o:gfxdata="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" filled="f" stroked="f">
+                <v:textbox>
+                  <w:txbxContent>
+                    <w:p>
+                      <w:pPr>
+                        <w:rPr>
+                          <w:color w:val="943634" w:themeColor="accent2" w:themeShade="BF"/>
+                          <w:sz w:val="44"/>
+                          <w:szCs w:val="44"/>
+                        </w:rPr>
+                      </w:pPr>
+                      <w:r>
+                        <w:rPr>
+                          <w:color w:val="943634" w:themeColor="accent2" w:themeShade="BF"/>
+                          <w:sz w:val="44"/>
+                          <w:szCs w:val="44"/>
+                        </w:rPr>
+                        <w:t>Mahmoud Ahmed</w:t>
+                      </w:r>
+                    </w:p>
+                  </w:txbxContent>
+                </v:textbox>
+              </v:shape>
+            </w:pict>
+          </mc:Fallback>
+        </mc:AlternateContent>
+      </w:r>
+    </w:p>
+    <w:p>
+      <w:pPr>
+        <w:tabs>
+          <w:tab w:val="left" w:pos="-1440"/>
+        </w:tabs>
+      </w:pPr>
+      <w:bookmarkStart w:id="0" w:name="_GoBack"/>
+      <w:bookmarkEnd w:id="0"/>
+      <w:r>
+        <w:rPr>
+          <w:noProof/>
+        </w:rPr>
+        <mc:AlternateContent>
+          <mc:Choice Requires="wps">
+            <w:drawing>
+              <wp:anchor distT="0" distB="0" distL="114300" distR="114300" simplePos="0" relativeHeight="251660287" behindDoc="0" locked="0" layoutInCell="1" allowOverlap="1" wp14:anchorId="06F211F3" wp14:editId="0FA75C70">
+                <wp:simplePos x="0" y="0"/>
+                <wp:positionH relativeFrom="column">
+                  <wp:posOffset>4313583</wp:posOffset>
+                </wp:positionH>
+                <wp:positionV relativeFrom="paragraph">
+                  <wp:posOffset>46521</wp:posOffset>
+                </wp:positionV>
+                <wp:extent cx="2592539" cy="9372600"/>
                 <wp:effectExtent l="0" t="0" r="0" b="0"/>
                 <wp:wrapNone/>
                 <wp:docPr id="3" name="Rectangle 3"/>
@@ -31,7 +152,7 @@
                       <wps:spPr>
                         <a:xfrm>
                           <a:off x="0" y="0"/>
-                          <a:ext cx="2743200" cy="9372600"/>
+                          <a:ext cx="2592539" cy="9372600"/>
                         </a:xfrm>
                         <a:prstGeom prst="rect">
                           <a:avLst/>
@@ -70,6 +191,9 @@
                     </wps:wsp>
                   </a:graphicData>
                 </a:graphic>
+                <wp14:sizeRelH relativeFrom="margin">
+                  <wp14:pctWidth>0</wp14:pctWidth>
+                </wp14:sizeRelH>
                 <wp14:sizeRelV relativeFrom="margin">
                   <wp14:pctHeight>0</wp14:pctHeight>
                 </wp14:sizeRelV>
@@ -78,12 +202,86 @@
           </mc:Choice>
           <mc:Fallback>
             <w:pict>
-              <v:rect id="Rectangle 3" o:spid="_x0000_s1026" style="position:absolute;margin-left:270.75pt;margin-top:-19.5pt;width:3in;height:738pt;z-index:251660287;visibility:visible;mso-wrap-style:square;mso-height-percent:0;mso-wrap-distance-left:9pt;mso-wrap-distance-top:0;mso-wrap-distance-right:9pt;mso-wrap-distance-bottom:0;mso-position-horizontal:absolute;mso-position-horizontal-relative:text;mso-position-vertical:absolute;mso-position-vertical-relative:text;mso-height-percent:0;mso-height-relative:margin;v-text-anchor:middle" o:gfxdata="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" fillcolor="#f2f2f2 [3052]" stroked="f" strokeweight="1pt"/>
+              <v:rect id="Rectangle 3" o:spid="_x0000_s1026" style="position:absolute;margin-left:339.65pt;margin-top:3.65pt;width:204.15pt;height:738pt;z-index:251660287;visibility:visible;mso-wrap-style:square;mso-width-percent:0;mso-height-percent:0;mso-wrap-distance-left:9pt;mso-wrap-distance-top:0;mso-wrap-distance-right:9pt;mso-wrap-distance-bottom:0;mso-position-horizontal:absolute;mso-position-horizontal-relative:text;mso-position-vertical:absolute;mso-position-vertical-relative:text;mso-width-percent:0;mso-height-percent:0;mso-width-relative:margin;mso-height-relative:margin;v-text-anchor:middle" o:gfxdata="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" fillcolor="#f2f2f2 [3052]" stroked="f" strokeweight="1pt"/>
             </w:pict>
           </mc:Fallback>
         </mc:AlternateContent>
       </w:r>
-      <w:bookmarkEnd w:id="0"/>
+      <w:r>
+        <w:rPr>
+          <w:noProof/>
+          <w:color w:val="F2F2F2" w:themeColor="background1" w:themeShade="F2"/>
+        </w:rPr>
+        <mc:AlternateContent>
+          <mc:Choice Requires="wps">
+            <w:drawing>
+              <wp:anchor distT="0" distB="0" distL="114300" distR="114300" simplePos="0" relativeHeight="251662336" behindDoc="0" locked="0" layoutInCell="1" allowOverlap="1" wp14:anchorId="776115B9" wp14:editId="628B5A8F">
+                <wp:simplePos x="0" y="0"/>
+                <wp:positionH relativeFrom="column">
+                  <wp:posOffset>-226060</wp:posOffset>
+                </wp:positionH>
+                <wp:positionV relativeFrom="paragraph">
+                  <wp:posOffset>532130</wp:posOffset>
+                </wp:positionV>
+                <wp:extent cx="4227195" cy="14605"/>
+                <wp:effectExtent l="0" t="19050" r="20955" b="42545"/>
+                <wp:wrapNone/>
+                <wp:docPr id="4" name="Straight Connector 4"/>
+                <wp:cNvGraphicFramePr/>
+                <a:graphic xmlns:a="http://schemas.openxmlformats.org/drawingml/2006/main">
+                  <a:graphicData uri="http://schemas.microsoft.com/office/word/2010/wordprocessingShape">
+                    <wps:wsp>
+                      <wps:cNvCnPr/>
+                      <wps:spPr>
+                        <a:xfrm>
+                          <a:off x="0" y="0"/>
+                          <a:ext cx="4227195" cy="14605"/>
+                        </a:xfrm>
+                        <a:prstGeom prst="line">
+                          <a:avLst/>
+                        </a:prstGeom>
+                        <a:ln w="57150">
+                          <a:solidFill>
+                            <a:schemeClr val="bg1">
+                              <a:lumMod val="95000"/>
+                            </a:schemeClr>
+                          </a:solidFill>
+                        </a:ln>
+                      </wps:spPr>
+                      <wps:style>
+                        <a:lnRef idx="1">
+                          <a:schemeClr val="accent1"/>
+                        </a:lnRef>
+                        <a:fillRef idx="0">
+                          <a:schemeClr val="accent1"/>
+                        </a:fillRef>
+                        <a:effectRef idx="0">
+                          <a:schemeClr val="accent1"/>
+                        </a:effectRef>
+                        <a:fontRef idx="minor">
+                          <a:schemeClr val="tx1"/>
+                        </a:fontRef>
+                      </wps:style>
+                      <wps:bodyPr/>
+                    </wps:wsp>
+                  </a:graphicData>
+                </a:graphic>
+                <wp14:sizeRelH relativeFrom="margin">
+                  <wp14:pctWidth>0</wp14:pctWidth>
+                </wp14:sizeRelH>
+                <wp14:sizeRelV relativeFrom="margin">
+                  <wp14:pctHeight>0</wp14:pctHeight>
+                </wp14:sizeRelV>
+              </wp:anchor>
+            </w:drawing>
+          </mc:Choice>
+          <mc:Fallback>
+            <w:pict>
+              <v:line id="Straight Connector 4" o:spid="_x0000_s1026" style="position:absolute;z-index:251662336;visibility:visible;mso-wrap-style:square;mso-width-percent:0;mso-height-percent:0;mso-wrap-distance-left:9pt;mso-wrap-distance-top:0;mso-wrap-distance-right:9pt;mso-wrap-distance-bottom:0;mso-position-horizontal:absolute;mso-position-horizontal-relative:text;mso-position-vertical:absolute;mso-position-vertical-relative:text;mso-width-percent:0;mso-height-percent:0;mso-width-relative:margin;mso-height-relative:margin" from="-17.8pt,41.9pt" to="315.05pt,43.05pt" o:gfxdata="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" strokecolor="#f2f2f2 [3052]" strokeweight="4.5pt"/>
+            </w:pict>
+          </mc:Fallback>
+        </mc:AlternateContent>
+      </w:r>
       <w:r>
         <w:rPr>
           <w:noProof/>
@@ -91,13 +289,122 @@
         <mc:AlternateContent>
           <mc:Choice Requires="wps">
             <w:drawing>
-              <wp:anchor distT="0" distB="0" distL="114300" distR="114300" simplePos="0" relativeHeight="251661312" behindDoc="0" locked="0" layoutInCell="1" allowOverlap="1" wp14:editId="36B11C9B">
+              <wp:anchor distT="0" distB="0" distL="114300" distR="114300" simplePos="0" relativeHeight="251666432" behindDoc="0" locked="0" layoutInCell="1" allowOverlap="1" wp14:anchorId="171DFFA3" wp14:editId="74E4C1F7">
                 <wp:simplePos x="0" y="0"/>
                 <wp:positionH relativeFrom="column">
-                  <wp:posOffset>3600450</wp:posOffset>
+                  <wp:posOffset>2305050</wp:posOffset>
                 </wp:positionH>
                 <wp:positionV relativeFrom="paragraph">
-                  <wp:posOffset>104775</wp:posOffset>
+                  <wp:posOffset>233680</wp:posOffset>
+                </wp:positionV>
+                <wp:extent cx="2095500" cy="295275"/>
+                <wp:effectExtent l="0" t="0" r="0" b="0"/>
+                <wp:wrapNone/>
+                <wp:docPr id="6" name="Text Box 2"/>
+                <wp:cNvGraphicFramePr>
+                  <a:graphicFrameLocks xmlns:a="http://schemas.openxmlformats.org/drawingml/2006/main"/>
+                </wp:cNvGraphicFramePr>
+                <a:graphic xmlns:a="http://schemas.openxmlformats.org/drawingml/2006/main">
+                  <a:graphicData uri="http://schemas.microsoft.com/office/word/2010/wordprocessingShape">
+                    <wps:wsp>
+                      <wps:cNvSpPr txBox="1">
+                        <a:spLocks noChangeArrowheads="1"/>
+                      </wps:cNvSpPr>
+                      <wps:spPr bwMode="auto">
+                        <a:xfrm>
+                          <a:off x="0" y="0"/>
+                          <a:ext cx="2095500" cy="295275"/>
+                        </a:xfrm>
+                        <a:prstGeom prst="rect">
+                          <a:avLst/>
+                        </a:prstGeom>
+                        <a:noFill/>
+                        <a:ln w="9525">
+                          <a:noFill/>
+                          <a:miter lim="800000"/>
+                          <a:headEnd/>
+                          <a:tailEnd/>
+                        </a:ln>
+                      </wps:spPr>
+                      <wps:txbx>
+                        <w:txbxContent>
+                          <w:p>
+                            <w:pPr>
+                              <w:rPr>
+                                <w:color w:val="C00000"/>
+                                <w:sz w:val="24"/>
+                                <w:szCs w:val="24"/>
+                              </w:rPr>
+                            </w:pPr>
+                            <w:r>
+                              <w:rPr>
+                                <w:color w:val="C00000"/>
+                                <w:sz w:val="24"/>
+                                <w:szCs w:val="24"/>
+                              </w:rPr>
+                              <w:t>Front End Web Developer</w:t>
+                            </w:r>
+                          </w:p>
+                        </w:txbxContent>
+                      </wps:txbx>
+                      <wps:bodyPr rot="0" vert="horz" wrap="square" lIns="91440" tIns="45720" rIns="91440" bIns="45720" anchor="t" anchorCtr="0">
+                        <a:noAutofit/>
+                      </wps:bodyPr>
+                    </wps:wsp>
+                  </a:graphicData>
+                </a:graphic>
+                <wp14:sizeRelH relativeFrom="margin">
+                  <wp14:pctWidth>0</wp14:pctWidth>
+                </wp14:sizeRelH>
+                <wp14:sizeRelV relativeFrom="margin">
+                  <wp14:pctHeight>0</wp14:pctHeight>
+                </wp14:sizeRelV>
+              </wp:anchor>
+            </w:drawing>
+          </mc:Choice>
+          <mc:Fallback>
+            <w:pict>
+              <v:shape id="_x0000_s1027" type="#_x0000_t202" style="position:absolute;margin-left:181.5pt;margin-top:18.4pt;width:165pt;height:23.25pt;z-index:251666432;visibility:visible;mso-wrap-style:square;mso-width-percent:0;mso-height-percent:0;mso-wrap-distance-left:9pt;mso-wrap-distance-top:0;mso-wrap-distance-right:9pt;mso-wrap-distance-bottom:0;mso-position-horizontal:absolute;mso-position-horizontal-relative:text;mso-position-vertical:absolute;mso-position-vertical-relative:text;mso-width-percent:0;mso-height-percent:0;mso-width-relative:margin;mso-height-relative:margin;v-text-anchor:top" o:gfxdata="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" filled="f" stroked="f">
+                <v:textbox>
+                  <w:txbxContent>
+                    <w:p>
+                      <w:pPr>
+                        <w:rPr>
+                          <w:color w:val="C00000"/>
+                          <w:sz w:val="24"/>
+                          <w:szCs w:val="24"/>
+                        </w:rPr>
+                      </w:pPr>
+                      <w:r>
+                        <w:rPr>
+                          <w:color w:val="C00000"/>
+                          <w:sz w:val="24"/>
+                          <w:szCs w:val="24"/>
+                        </w:rPr>
+                        <w:t>Front End Web Developer</w:t>
+                      </w:r>
+                    </w:p>
+                  </w:txbxContent>
+                </v:textbox>
+              </v:shape>
+            </w:pict>
+          </mc:Fallback>
+        </mc:AlternateContent>
+      </w:r>
+      <w:r>
+        <w:rPr>
+          <w:noProof/>
+        </w:rPr>
+        <mc:AlternateContent>
+          <mc:Choice Requires="wps">
+            <w:drawing>
+              <wp:anchor distT="0" distB="0" distL="114300" distR="114300" simplePos="0" relativeHeight="251661312" behindDoc="0" locked="0" layoutInCell="1" allowOverlap="1" wp14:anchorId="24ABED91" wp14:editId="72C5A4BF">
+                <wp:simplePos x="0" y="0"/>
+                <wp:positionH relativeFrom="column">
+                  <wp:posOffset>4314825</wp:posOffset>
+                </wp:positionH>
+                <wp:positionV relativeFrom="paragraph">
+                  <wp:posOffset>457200</wp:posOffset>
                 </wp:positionV>
                 <wp:extent cx="2374265" cy="1733550"/>
                 <wp:effectExtent l="0" t="0" r="0" b="0"/>
@@ -164,11 +471,7 @@
           </mc:Choice>
           <mc:Fallback>
             <w:pict>
-              <v:shapetype id="_x0000_t202" coordsize="21600,21600" o:spt="202" path="m,l,21600r21600,l21600,xe">
-                <v:stroke joinstyle="miter"/>
-                <v:path gradientshapeok="t" o:connecttype="rect"/>
-              </v:shapetype>
-              <v:shape id="Text Box 2" o:spid="_x0000_s1026" type="#_x0000_t202" style="position:absolute;margin-left:283.5pt;margin-top:8.25pt;width:186.95pt;height:136.5pt;z-index:251661312;visibility:visible;mso-wrap-style:square;mso-width-percent:400;mso-height-percent:0;mso-wrap-distance-left:9pt;mso-wrap-distance-top:0;mso-wrap-distance-right:9pt;mso-wrap-distance-bottom:0;mso-position-horizontal:absolute;mso-position-horizontal-relative:text;mso-position-vertical:absolute;mso-position-vertical-relative:text;mso-width-percent:400;mso-height-percent:0;mso-width-relative:margin;mso-height-relative:margin;v-text-anchor:top" o:gfxdata="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" filled="f" stroked="f">
+              <v:shape id="_x0000_s1028" type="#_x0000_t202" style="position:absolute;margin-left:339.75pt;margin-top:36pt;width:186.95pt;height:136.5pt;z-index:251661312;visibility:visible;mso-wrap-style:square;mso-width-percent:400;mso-height-percent:0;mso-wrap-distance-left:9pt;mso-wrap-distance-top:0;mso-wrap-distance-right:9pt;mso-wrap-distance-bottom:0;mso-position-horizontal:absolute;mso-position-horizontal-relative:text;mso-position-vertical:absolute;mso-position-vertical-relative:text;mso-width-percent:400;mso-height-percent:0;mso-width-relative:margin;mso-height-relative:margin;v-text-anchor:top" o:gfxdata="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" filled="f" stroked="f">
                 <v:textbox>
                   <w:txbxContent>
                     <w:sdt>
@@ -196,7 +499,7 @@
     </w:p>
     <w:sectPr>
       <w:pgSz w:w="11907" w:h="16839" w:code="9"/>
-      <w:pgMar w:top="1440" w:right="1800" w:bottom="1440" w:left="1800" w:header="720" w:footer="720" w:gutter="0"/>
+      <w:pgMar w:top="720" w:right="720" w:bottom="720" w:left="720" w:header="720" w:footer="720" w:gutter="0"/>
       <w:cols w:space="720"/>
       <w:docGrid w:linePitch="360"/>
     </w:sectPr>
@@ -1003,4 +1306,16 @@
   <a:objectDefaults/>
   <a:extraClrSchemeLst/>
 </a:theme>
+</file>
+
+<file path=customXml/item1.xml><?xml version="1.0" encoding="utf-8"?>
+<b:Sources xmlns:b="http://schemas.openxmlformats.org/officeDocument/2006/bibliography" xmlns="http://schemas.openxmlformats.org/officeDocument/2006/bibliography" SelectedStyle="\APA.XSL" StyleName="APA"/>
+</file>
+
+<file path=customXml/itemProps1.xml><?xml version="1.0" encoding="utf-8"?>
+<ds:datastoreItem xmlns:ds="http://schemas.openxmlformats.org/officeDocument/2006/customXml" ds:itemID="{77CA0291-2A2B-425B-850D-6FAA93409A5B}">
+  <ds:schemaRefs>
+    <ds:schemaRef ds:uri="http://schemas.openxmlformats.org/officeDocument/2006/bibliography"/>
+  </ds:schemaRefs>
+</ds:datastoreItem>
 </file>
</xml_diff>